<commit_message>
Error handling with Spectre and Regex on UpdateGuest.cs. Done.
</commit_message>
<xml_diff>
--- a/3NF.docx
+++ b/3NF.docx
@@ -44,6 +44,72 @@
       <w:r>
         <w:t>Varje rad ska vara unik. Endera som ensam kolumn eller tillsammans med flera andra kolumner.</w:t>
       </w:r>
+    </w:p>
+    <w:p>
+      <w:pPr>
+        <w:rPr>
+          <w:b/>
+          <w:bCs/>
+          <w:sz w:val="24"/>
+          <w:szCs w:val="24"/>
+        </w:rPr>
+      </w:pPr>
+      <w:r>
+        <w:rPr>
+          <w:b/>
+          <w:bCs/>
+          <w:sz w:val="24"/>
+          <w:szCs w:val="24"/>
+        </w:rPr>
+        <w:t>2</w:t>
+      </w:r>
+      <w:r>
+        <w:rPr>
+          <w:b/>
+          <w:bCs/>
+          <w:sz w:val="24"/>
+          <w:szCs w:val="24"/>
+        </w:rPr>
+        <w:t>NF</w:t>
+      </w:r>
+    </w:p>
+    <w:p>
+      <w:pPr>
+        <w:pStyle w:val="Liststycke"/>
+        <w:numPr>
+          <w:ilvl w:val="0"/>
+          <w:numId w:val="2"/>
+        </w:numPr>
+      </w:pPr>
+      <w:r>
+        <w:t>Allt ovanför måste stämma</w:t>
+      </w:r>
+    </w:p>
+    <w:p>
+      <w:pPr>
+        <w:pStyle w:val="Liststycke"/>
+        <w:numPr>
+          <w:ilvl w:val="0"/>
+          <w:numId w:val="2"/>
+        </w:numPr>
+      </w:pPr>
+    </w:p>
+    <w:p>
+      <w:pPr>
+        <w:pStyle w:val="Liststycke"/>
+        <w:numPr>
+          <w:ilvl w:val="0"/>
+          <w:numId w:val="2"/>
+        </w:numPr>
+      </w:pPr>
+      <w:r>
+        <w:t>Varje tabell ska ha en Primary Key och relationen mellan tabellerna ska använda en Foreign Key (tex lista för many-relationship, numeriskt tal för single-relationship).</w:t>
+      </w:r>
+    </w:p>
+    <w:p>
+      <w:pPr>
+        <w:ind w:left="360"/>
+      </w:pPr>
     </w:p>
     <w:sectPr>
       <w:pgSz w:w="11906" w:h="16838"/>
@@ -146,8 +212,100 @@
       </w:pPr>
     </w:lvl>
   </w:abstractNum>
+  <w:abstractNum w:abstractNumId="1" w15:restartNumberingAfterBreak="0">
+    <w:nsid w:val="785A7336"/>
+    <w:multiLevelType w:val="hybridMultilevel"/>
+    <w:tmpl w:val="EE5E1612"/>
+    <w:lvl w:ilvl="0" w:tplc="FFFFFFFF">
+      <w:start w:val="1"/>
+      <w:numFmt w:val="decimal"/>
+      <w:lvlText w:val="%1."/>
+      <w:lvlJc w:val="left"/>
+      <w:pPr>
+        <w:ind w:left="720" w:hanging="360"/>
+      </w:pPr>
+      <w:rPr>
+        <w:rFonts w:hint="default"/>
+      </w:rPr>
+    </w:lvl>
+    <w:lvl w:ilvl="1" w:tplc="FFFFFFFF" w:tentative="1">
+      <w:start w:val="1"/>
+      <w:numFmt w:val="lowerLetter"/>
+      <w:lvlText w:val="%2."/>
+      <w:lvlJc w:val="left"/>
+      <w:pPr>
+        <w:ind w:left="1440" w:hanging="360"/>
+      </w:pPr>
+    </w:lvl>
+    <w:lvl w:ilvl="2" w:tplc="FFFFFFFF" w:tentative="1">
+      <w:start w:val="1"/>
+      <w:numFmt w:val="lowerRoman"/>
+      <w:lvlText w:val="%3."/>
+      <w:lvlJc w:val="right"/>
+      <w:pPr>
+        <w:ind w:left="2160" w:hanging="180"/>
+      </w:pPr>
+    </w:lvl>
+    <w:lvl w:ilvl="3" w:tplc="FFFFFFFF" w:tentative="1">
+      <w:start w:val="1"/>
+      <w:numFmt w:val="decimal"/>
+      <w:lvlText w:val="%4."/>
+      <w:lvlJc w:val="left"/>
+      <w:pPr>
+        <w:ind w:left="2880" w:hanging="360"/>
+      </w:pPr>
+    </w:lvl>
+    <w:lvl w:ilvl="4" w:tplc="FFFFFFFF" w:tentative="1">
+      <w:start w:val="1"/>
+      <w:numFmt w:val="lowerLetter"/>
+      <w:lvlText w:val="%5."/>
+      <w:lvlJc w:val="left"/>
+      <w:pPr>
+        <w:ind w:left="3600" w:hanging="360"/>
+      </w:pPr>
+    </w:lvl>
+    <w:lvl w:ilvl="5" w:tplc="FFFFFFFF" w:tentative="1">
+      <w:start w:val="1"/>
+      <w:numFmt w:val="lowerRoman"/>
+      <w:lvlText w:val="%6."/>
+      <w:lvlJc w:val="right"/>
+      <w:pPr>
+        <w:ind w:left="4320" w:hanging="180"/>
+      </w:pPr>
+    </w:lvl>
+    <w:lvl w:ilvl="6" w:tplc="FFFFFFFF" w:tentative="1">
+      <w:start w:val="1"/>
+      <w:numFmt w:val="decimal"/>
+      <w:lvlText w:val="%7."/>
+      <w:lvlJc w:val="left"/>
+      <w:pPr>
+        <w:ind w:left="5040" w:hanging="360"/>
+      </w:pPr>
+    </w:lvl>
+    <w:lvl w:ilvl="7" w:tplc="FFFFFFFF" w:tentative="1">
+      <w:start w:val="1"/>
+      <w:numFmt w:val="lowerLetter"/>
+      <w:lvlText w:val="%8."/>
+      <w:lvlJc w:val="left"/>
+      <w:pPr>
+        <w:ind w:left="5760" w:hanging="360"/>
+      </w:pPr>
+    </w:lvl>
+    <w:lvl w:ilvl="8" w:tplc="FFFFFFFF" w:tentative="1">
+      <w:start w:val="1"/>
+      <w:numFmt w:val="lowerRoman"/>
+      <w:lvlText w:val="%9."/>
+      <w:lvlJc w:val="right"/>
+      <w:pPr>
+        <w:ind w:left="6480" w:hanging="180"/>
+      </w:pPr>
+    </w:lvl>
+  </w:abstractNum>
   <w:num w:numId="1" w16cid:durableId="802116679">
     <w:abstractNumId w:val="0"/>
+  </w:num>
+  <w:num w:numId="2" w16cid:durableId="841315144">
+    <w:abstractNumId w:val="1"/>
   </w:num>
 </w:numbering>
 </file>

</xml_diff>